<commit_message>
Added week 2 quiz scratch css and html files. Added css for Hey Arnold site (week 2 hw, building on top of week 1 hw).
</commit_message>
<xml_diff>
--- a/week-2/hw/FET-Week2_Coding-Assignment.docx
+++ b/week-2/hw/FET-Week2_Coding-Assignment.docx
@@ -1,6 +1,6 @@
 
 <file path=word/document.xml><?xml version="1.0" encoding="utf-8"?>
-<w:document xmlns:wpc="http://schemas.microsoft.com/office/word/2010/wordprocessingCanvas" xmlns:cx="http://schemas.microsoft.com/office/drawing/2014/chartex" xmlns:cx1="http://schemas.microsoft.com/office/drawing/2015/9/8/chartex" xmlns:cx2="http://schemas.microsoft.com/office/drawing/2015/10/21/chartex" xmlns:cx3="http://schemas.microsoft.com/office/drawing/2016/5/9/chartex" xmlns:cx4="http://schemas.microsoft.com/office/drawing/2016/5/10/chartex" xmlns:cx5="http://schemas.microsoft.com/office/drawing/2016/5/11/chartex" xmlns:cx6="http://schemas.microsoft.com/office/drawing/2016/5/12/chartex" xmlns:cx7="http://schemas.microsoft.com/office/drawing/2016/5/13/chartex" xmlns:cx8="http://schemas.microsoft.com/office/drawing/2016/5/14/chartex" xmlns:mc="http://schemas.openxmlformats.org/markup-compatibility/2006" xmlns:aink="http://schemas.microsoft.com/office/drawing/2016/ink" xmlns:am3d="http://schemas.microsoft.com/office/drawing/2017/model3d" xmlns:o="urn:schemas-microsoft-com:office:office" xmlns:r="http://schemas.openxmlformats.org/officeDocument/2006/relationships" xmlns:m="http://schemas.openxmlformats.org/officeDocument/2006/math" xmlns:v="urn:schemas-microsoft-com:vml" xmlns:wp14="http://schemas.microsoft.com/office/word/2010/wordprocessingDrawing" xmlns:wp="http://schemas.openxmlformats.org/drawingml/2006/wordprocessingDrawing" xmlns:w10="urn:schemas-microsoft-com:office:word" xmlns:w="http://schemas.openxmlformats.org/wordprocessingml/2006/main" xmlns:w14="http://schemas.microsoft.com/office/word/2010/wordml" xmlns:w15="http://schemas.microsoft.com/office/word/2012/wordml" xmlns:w16cex="http://schemas.microsoft.com/office/word/2018/wordml/cex" xmlns:w16cid="http://schemas.microsoft.com/office/word/2016/wordml/cid" xmlns:w16="http://schemas.microsoft.com/office/word/2018/wordml" xmlns:w16se="http://schemas.microsoft.com/office/word/2015/wordml/symex" xmlns:wpg="http://schemas.microsoft.com/office/word/2010/wordprocessingGroup" xmlns:wpi="http://schemas.microsoft.com/office/word/2010/wordprocessingInk" xmlns:wne="http://schemas.microsoft.com/office/word/2006/wordml" xmlns:wps="http://schemas.microsoft.com/office/word/2010/wordprocessingShape" mc:Ignorable="w14 w15 w16se w16cid w16 w16cex wp14">
+<w:document xmlns:wpc="http://schemas.microsoft.com/office/word/2010/wordprocessingCanvas" xmlns:cx="http://schemas.microsoft.com/office/drawing/2014/chartex" xmlns:cx1="http://schemas.microsoft.com/office/drawing/2015/9/8/chartex" xmlns:cx2="http://schemas.microsoft.com/office/drawing/2015/10/21/chartex" xmlns:cx3="http://schemas.microsoft.com/office/drawing/2016/5/9/chartex" xmlns:cx4="http://schemas.microsoft.com/office/drawing/2016/5/10/chartex" xmlns:cx5="http://schemas.microsoft.com/office/drawing/2016/5/11/chartex" xmlns:cx6="http://schemas.microsoft.com/office/drawing/2016/5/12/chartex" xmlns:cx7="http://schemas.microsoft.com/office/drawing/2016/5/13/chartex" xmlns:cx8="http://schemas.microsoft.com/office/drawing/2016/5/14/chartex" xmlns:mc="http://schemas.openxmlformats.org/markup-compatibility/2006" xmlns:aink="http://schemas.microsoft.com/office/drawing/2016/ink" xmlns:am3d="http://schemas.microsoft.com/office/drawing/2017/model3d" xmlns:o="urn:schemas-microsoft-com:office:office" xmlns:r="http://schemas.openxmlformats.org/officeDocument/2006/relationships" xmlns:m="http://schemas.openxmlformats.org/officeDocument/2006/math" xmlns:v="urn:schemas-microsoft-com:vml" xmlns:wp14="http://schemas.microsoft.com/office/word/2010/wordprocessingDrawing" xmlns:wp="http://schemas.openxmlformats.org/drawingml/2006/wordprocessingDrawing" xmlns:w10="urn:schemas-microsoft-com:office:word" xmlns:w="http://schemas.openxmlformats.org/wordprocessingml/2006/main" xmlns:w14="http://schemas.microsoft.com/office/word/2010/wordml" xmlns:w15="http://schemas.microsoft.com/office/word/2012/wordml" xmlns:w16cex="http://schemas.microsoft.com/office/word/2018/wordml/cex" xmlns:w16cid="http://schemas.microsoft.com/office/word/2016/wordml/cid" xmlns:w16="http://schemas.microsoft.com/office/word/2018/wordml" xmlns:w16sdtdh="http://schemas.microsoft.com/office/word/2020/wordml/sdtdatahash" xmlns:w16se="http://schemas.microsoft.com/office/word/2015/wordml/symex" xmlns:wpg="http://schemas.microsoft.com/office/word/2010/wordprocessingGroup" xmlns:wpi="http://schemas.microsoft.com/office/word/2010/wordprocessingInk" xmlns:wne="http://schemas.microsoft.com/office/word/2006/wordml" xmlns:wps="http://schemas.microsoft.com/office/word/2010/wordprocessingShape" mc:Ignorable="w14 w15 w16se w16cid w16 w16cex w16sdtdh wp14">
   <w:body>
     <w:p>
       <w:pPr>
@@ -500,8 +500,12 @@
       </w:r>
     </w:p>
     <w:sectPr>
-      <w:headerReference w:type="default" r:id="rId7"/>
-      <w:footerReference w:type="default" r:id="rId8"/>
+      <w:headerReference w:type="even" r:id="rId7"/>
+      <w:headerReference w:type="default" r:id="rId8"/>
+      <w:footerReference w:type="even" r:id="rId9"/>
+      <w:footerReference w:type="default" r:id="rId10"/>
+      <w:headerReference w:type="first" r:id="rId11"/>
+      <w:footerReference w:type="first" r:id="rId12"/>
       <w:pgSz w:w="12240" w:h="15840"/>
       <w:pgMar w:top="1440" w:right="1440" w:bottom="1440" w:left="1440" w:header="720" w:footer="720" w:gutter="0"/>
       <w:cols w:space="720"/>
@@ -512,7 +516,7 @@
 </file>
 
 <file path=word/endnotes.xml><?xml version="1.0" encoding="utf-8"?>
-<w:endnotes xmlns:wpc="http://schemas.microsoft.com/office/word/2010/wordprocessingCanvas" xmlns:cx="http://schemas.microsoft.com/office/drawing/2014/chartex" xmlns:cx1="http://schemas.microsoft.com/office/drawing/2015/9/8/chartex" xmlns:cx2="http://schemas.microsoft.com/office/drawing/2015/10/21/chartex" xmlns:cx3="http://schemas.microsoft.com/office/drawing/2016/5/9/chartex" xmlns:cx4="http://schemas.microsoft.com/office/drawing/2016/5/10/chartex" xmlns:cx5="http://schemas.microsoft.com/office/drawing/2016/5/11/chartex" xmlns:cx6="http://schemas.microsoft.com/office/drawing/2016/5/12/chartex" xmlns:cx7="http://schemas.microsoft.com/office/drawing/2016/5/13/chartex" xmlns:cx8="http://schemas.microsoft.com/office/drawing/2016/5/14/chartex" xmlns:mc="http://schemas.openxmlformats.org/markup-compatibility/2006" xmlns:aink="http://schemas.microsoft.com/office/drawing/2016/ink" xmlns:am3d="http://schemas.microsoft.com/office/drawing/2017/model3d" xmlns:o="urn:schemas-microsoft-com:office:office" xmlns:r="http://schemas.openxmlformats.org/officeDocument/2006/relationships" xmlns:m="http://schemas.openxmlformats.org/officeDocument/2006/math" xmlns:v="urn:schemas-microsoft-com:vml" xmlns:wp14="http://schemas.microsoft.com/office/word/2010/wordprocessingDrawing" xmlns:wp="http://schemas.openxmlformats.org/drawingml/2006/wordprocessingDrawing" xmlns:w10="urn:schemas-microsoft-com:office:word" xmlns:w="http://schemas.openxmlformats.org/wordprocessingml/2006/main" xmlns:w14="http://schemas.microsoft.com/office/word/2010/wordml" xmlns:w15="http://schemas.microsoft.com/office/word/2012/wordml" xmlns:w16cex="http://schemas.microsoft.com/office/word/2018/wordml/cex" xmlns:w16cid="http://schemas.microsoft.com/office/word/2016/wordml/cid" xmlns:w16="http://schemas.microsoft.com/office/word/2018/wordml" xmlns:w16se="http://schemas.microsoft.com/office/word/2015/wordml/symex" xmlns:wpg="http://schemas.microsoft.com/office/word/2010/wordprocessingGroup" xmlns:wpi="http://schemas.microsoft.com/office/word/2010/wordprocessingInk" xmlns:wne="http://schemas.microsoft.com/office/word/2006/wordml" xmlns:wps="http://schemas.microsoft.com/office/word/2010/wordprocessingShape" mc:Ignorable="w14 w15 w16se w16cid w16 w16cex wp14">
+<w:endnotes xmlns:wpc="http://schemas.microsoft.com/office/word/2010/wordprocessingCanvas" xmlns:cx="http://schemas.microsoft.com/office/drawing/2014/chartex" xmlns:cx1="http://schemas.microsoft.com/office/drawing/2015/9/8/chartex" xmlns:cx2="http://schemas.microsoft.com/office/drawing/2015/10/21/chartex" xmlns:cx3="http://schemas.microsoft.com/office/drawing/2016/5/9/chartex" xmlns:cx4="http://schemas.microsoft.com/office/drawing/2016/5/10/chartex" xmlns:cx5="http://schemas.microsoft.com/office/drawing/2016/5/11/chartex" xmlns:cx6="http://schemas.microsoft.com/office/drawing/2016/5/12/chartex" xmlns:cx7="http://schemas.microsoft.com/office/drawing/2016/5/13/chartex" xmlns:cx8="http://schemas.microsoft.com/office/drawing/2016/5/14/chartex" xmlns:mc="http://schemas.openxmlformats.org/markup-compatibility/2006" xmlns:aink="http://schemas.microsoft.com/office/drawing/2016/ink" xmlns:am3d="http://schemas.microsoft.com/office/drawing/2017/model3d" xmlns:o="urn:schemas-microsoft-com:office:office" xmlns:r="http://schemas.openxmlformats.org/officeDocument/2006/relationships" xmlns:m="http://schemas.openxmlformats.org/officeDocument/2006/math" xmlns:v="urn:schemas-microsoft-com:vml" xmlns:wp14="http://schemas.microsoft.com/office/word/2010/wordprocessingDrawing" xmlns:wp="http://schemas.openxmlformats.org/drawingml/2006/wordprocessingDrawing" xmlns:w10="urn:schemas-microsoft-com:office:word" xmlns:w="http://schemas.openxmlformats.org/wordprocessingml/2006/main" xmlns:w14="http://schemas.microsoft.com/office/word/2010/wordml" xmlns:w15="http://schemas.microsoft.com/office/word/2012/wordml" xmlns:w16cex="http://schemas.microsoft.com/office/word/2018/wordml/cex" xmlns:w16cid="http://schemas.microsoft.com/office/word/2016/wordml/cid" xmlns:w16="http://schemas.microsoft.com/office/word/2018/wordml" xmlns:w16sdtdh="http://schemas.microsoft.com/office/word/2020/wordml/sdtdatahash" xmlns:w16se="http://schemas.microsoft.com/office/word/2015/wordml/symex" xmlns:wpg="http://schemas.microsoft.com/office/word/2010/wordprocessingGroup" xmlns:wpi="http://schemas.microsoft.com/office/word/2010/wordprocessingInk" xmlns:wne="http://schemas.microsoft.com/office/word/2006/wordml" xmlns:wps="http://schemas.microsoft.com/office/word/2010/wordprocessingShape" mc:Ignorable="w14 w15 w16se w16cid w16 w16cex w16sdtdh wp14">
   <w:endnote w:type="separator" w:id="-1">
     <w:p>
       <w:pPr>
@@ -537,7 +541,27 @@
 </file>
 
 <file path=word/footer1.xml><?xml version="1.0" encoding="utf-8"?>
-<w:ftr xmlns:wpc="http://schemas.microsoft.com/office/word/2010/wordprocessingCanvas" xmlns:cx="http://schemas.microsoft.com/office/drawing/2014/chartex" xmlns:cx1="http://schemas.microsoft.com/office/drawing/2015/9/8/chartex" xmlns:cx2="http://schemas.microsoft.com/office/drawing/2015/10/21/chartex" xmlns:cx3="http://schemas.microsoft.com/office/drawing/2016/5/9/chartex" xmlns:cx4="http://schemas.microsoft.com/office/drawing/2016/5/10/chartex" xmlns:cx5="http://schemas.microsoft.com/office/drawing/2016/5/11/chartex" xmlns:cx6="http://schemas.microsoft.com/office/drawing/2016/5/12/chartex" xmlns:cx7="http://schemas.microsoft.com/office/drawing/2016/5/13/chartex" xmlns:cx8="http://schemas.microsoft.com/office/drawing/2016/5/14/chartex" xmlns:mc="http://schemas.openxmlformats.org/markup-compatibility/2006" xmlns:aink="http://schemas.microsoft.com/office/drawing/2016/ink" xmlns:am3d="http://schemas.microsoft.com/office/drawing/2017/model3d" xmlns:o="urn:schemas-microsoft-com:office:office" xmlns:r="http://schemas.openxmlformats.org/officeDocument/2006/relationships" xmlns:m="http://schemas.openxmlformats.org/officeDocument/2006/math" xmlns:v="urn:schemas-microsoft-com:vml" xmlns:wp14="http://schemas.microsoft.com/office/word/2010/wordprocessingDrawing" xmlns:wp="http://schemas.openxmlformats.org/drawingml/2006/wordprocessingDrawing" xmlns:w10="urn:schemas-microsoft-com:office:word" xmlns:w="http://schemas.openxmlformats.org/wordprocessingml/2006/main" xmlns:w14="http://schemas.microsoft.com/office/word/2010/wordml" xmlns:w15="http://schemas.microsoft.com/office/word/2012/wordml" xmlns:w16cex="http://schemas.microsoft.com/office/word/2018/wordml/cex" xmlns:w16cid="http://schemas.microsoft.com/office/word/2016/wordml/cid" xmlns:w16="http://schemas.microsoft.com/office/word/2018/wordml" xmlns:w16se="http://schemas.microsoft.com/office/word/2015/wordml/symex" xmlns:wpg="http://schemas.microsoft.com/office/word/2010/wordprocessingGroup" xmlns:wpi="http://schemas.microsoft.com/office/word/2010/wordprocessingInk" xmlns:wne="http://schemas.microsoft.com/office/word/2006/wordml" xmlns:wps="http://schemas.microsoft.com/office/word/2010/wordprocessingShape" mc:Ignorable="w14 w15 w16se w16cid w16 w16cex wp14">
+<w:ftr xmlns:wpc="http://schemas.microsoft.com/office/word/2010/wordprocessingCanvas" xmlns:cx="http://schemas.microsoft.com/office/drawing/2014/chartex" xmlns:cx1="http://schemas.microsoft.com/office/drawing/2015/9/8/chartex" xmlns:cx2="http://schemas.microsoft.com/office/drawing/2015/10/21/chartex" xmlns:cx3="http://schemas.microsoft.com/office/drawing/2016/5/9/chartex" xmlns:cx4="http://schemas.microsoft.com/office/drawing/2016/5/10/chartex" xmlns:cx5="http://schemas.microsoft.com/office/drawing/2016/5/11/chartex" xmlns:cx6="http://schemas.microsoft.com/office/drawing/2016/5/12/chartex" xmlns:cx7="http://schemas.microsoft.com/office/drawing/2016/5/13/chartex" xmlns:cx8="http://schemas.microsoft.com/office/drawing/2016/5/14/chartex" xmlns:mc="http://schemas.openxmlformats.org/markup-compatibility/2006" xmlns:aink="http://schemas.microsoft.com/office/drawing/2016/ink" xmlns:am3d="http://schemas.microsoft.com/office/drawing/2017/model3d" xmlns:o="urn:schemas-microsoft-com:office:office" xmlns:r="http://schemas.openxmlformats.org/officeDocument/2006/relationships" xmlns:m="http://schemas.openxmlformats.org/officeDocument/2006/math" xmlns:v="urn:schemas-microsoft-com:vml" xmlns:wp14="http://schemas.microsoft.com/office/word/2010/wordprocessingDrawing" xmlns:wp="http://schemas.openxmlformats.org/drawingml/2006/wordprocessingDrawing" xmlns:w10="urn:schemas-microsoft-com:office:word" xmlns:w="http://schemas.openxmlformats.org/wordprocessingml/2006/main" xmlns:w14="http://schemas.microsoft.com/office/word/2010/wordml" xmlns:w15="http://schemas.microsoft.com/office/word/2012/wordml" xmlns:w16cex="http://schemas.microsoft.com/office/word/2018/wordml/cex" xmlns:w16cid="http://schemas.microsoft.com/office/word/2016/wordml/cid" xmlns:w16="http://schemas.microsoft.com/office/word/2018/wordml" xmlns:w16sdtdh="http://schemas.microsoft.com/office/word/2020/wordml/sdtdatahash" xmlns:w16se="http://schemas.microsoft.com/office/word/2015/wordml/symex" xmlns:wpg="http://schemas.microsoft.com/office/word/2010/wordprocessingGroup" xmlns:wpi="http://schemas.microsoft.com/office/word/2010/wordprocessingInk" xmlns:wne="http://schemas.microsoft.com/office/word/2006/wordml" xmlns:wps="http://schemas.microsoft.com/office/word/2010/wordprocessingShape" mc:Ignorable="w14 w15 w16se w16cid w16 w16cex w16sdtdh wp14">
+  <w:p>
+    <w:pPr>
+      <w:pStyle w:val="Footer"/>
+    </w:pPr>
+  </w:p>
+</w:ftr>
+</file>
+
+<file path=word/footer2.xml><?xml version="1.0" encoding="utf-8"?>
+<w:ftr xmlns:wpc="http://schemas.microsoft.com/office/word/2010/wordprocessingCanvas" xmlns:cx="http://schemas.microsoft.com/office/drawing/2014/chartex" xmlns:cx1="http://schemas.microsoft.com/office/drawing/2015/9/8/chartex" xmlns:cx2="http://schemas.microsoft.com/office/drawing/2015/10/21/chartex" xmlns:cx3="http://schemas.microsoft.com/office/drawing/2016/5/9/chartex" xmlns:cx4="http://schemas.microsoft.com/office/drawing/2016/5/10/chartex" xmlns:cx5="http://schemas.microsoft.com/office/drawing/2016/5/11/chartex" xmlns:cx6="http://schemas.microsoft.com/office/drawing/2016/5/12/chartex" xmlns:cx7="http://schemas.microsoft.com/office/drawing/2016/5/13/chartex" xmlns:cx8="http://schemas.microsoft.com/office/drawing/2016/5/14/chartex" xmlns:mc="http://schemas.openxmlformats.org/markup-compatibility/2006" xmlns:aink="http://schemas.microsoft.com/office/drawing/2016/ink" xmlns:am3d="http://schemas.microsoft.com/office/drawing/2017/model3d" xmlns:o="urn:schemas-microsoft-com:office:office" xmlns:r="http://schemas.openxmlformats.org/officeDocument/2006/relationships" xmlns:m="http://schemas.openxmlformats.org/officeDocument/2006/math" xmlns:v="urn:schemas-microsoft-com:vml" xmlns:wp14="http://schemas.microsoft.com/office/word/2010/wordprocessingDrawing" xmlns:wp="http://schemas.openxmlformats.org/drawingml/2006/wordprocessingDrawing" xmlns:w10="urn:schemas-microsoft-com:office:word" xmlns:w="http://schemas.openxmlformats.org/wordprocessingml/2006/main" xmlns:w14="http://schemas.microsoft.com/office/word/2010/wordml" xmlns:w15="http://schemas.microsoft.com/office/word/2012/wordml" xmlns:w16cex="http://schemas.microsoft.com/office/word/2018/wordml/cex" xmlns:w16cid="http://schemas.microsoft.com/office/word/2016/wordml/cid" xmlns:w16="http://schemas.microsoft.com/office/word/2018/wordml" xmlns:w16sdtdh="http://schemas.microsoft.com/office/word/2020/wordml/sdtdatahash" xmlns:w16se="http://schemas.microsoft.com/office/word/2015/wordml/symex" xmlns:wpg="http://schemas.microsoft.com/office/word/2010/wordprocessingGroup" xmlns:wpi="http://schemas.microsoft.com/office/word/2010/wordprocessingInk" xmlns:wne="http://schemas.microsoft.com/office/word/2006/wordml" xmlns:wps="http://schemas.microsoft.com/office/word/2010/wordprocessingShape" mc:Ignorable="w14 w15 w16se w16cid w16 w16cex w16sdtdh wp14">
+  <w:p>
+    <w:pPr>
+      <w:pStyle w:val="Footer"/>
+    </w:pPr>
+  </w:p>
+</w:ftr>
+</file>
+
+<file path=word/footer3.xml><?xml version="1.0" encoding="utf-8"?>
+<w:ftr xmlns:wpc="http://schemas.microsoft.com/office/word/2010/wordprocessingCanvas" xmlns:cx="http://schemas.microsoft.com/office/drawing/2014/chartex" xmlns:cx1="http://schemas.microsoft.com/office/drawing/2015/9/8/chartex" xmlns:cx2="http://schemas.microsoft.com/office/drawing/2015/10/21/chartex" xmlns:cx3="http://schemas.microsoft.com/office/drawing/2016/5/9/chartex" xmlns:cx4="http://schemas.microsoft.com/office/drawing/2016/5/10/chartex" xmlns:cx5="http://schemas.microsoft.com/office/drawing/2016/5/11/chartex" xmlns:cx6="http://schemas.microsoft.com/office/drawing/2016/5/12/chartex" xmlns:cx7="http://schemas.microsoft.com/office/drawing/2016/5/13/chartex" xmlns:cx8="http://schemas.microsoft.com/office/drawing/2016/5/14/chartex" xmlns:mc="http://schemas.openxmlformats.org/markup-compatibility/2006" xmlns:aink="http://schemas.microsoft.com/office/drawing/2016/ink" xmlns:am3d="http://schemas.microsoft.com/office/drawing/2017/model3d" xmlns:o="urn:schemas-microsoft-com:office:office" xmlns:r="http://schemas.openxmlformats.org/officeDocument/2006/relationships" xmlns:m="http://schemas.openxmlformats.org/officeDocument/2006/math" xmlns:v="urn:schemas-microsoft-com:vml" xmlns:wp14="http://schemas.microsoft.com/office/word/2010/wordprocessingDrawing" xmlns:wp="http://schemas.openxmlformats.org/drawingml/2006/wordprocessingDrawing" xmlns:w10="urn:schemas-microsoft-com:office:word" xmlns:w="http://schemas.openxmlformats.org/wordprocessingml/2006/main" xmlns:w14="http://schemas.microsoft.com/office/word/2010/wordml" xmlns:w15="http://schemas.microsoft.com/office/word/2012/wordml" xmlns:w16cex="http://schemas.microsoft.com/office/word/2018/wordml/cex" xmlns:w16cid="http://schemas.microsoft.com/office/word/2016/wordml/cid" xmlns:w16="http://schemas.microsoft.com/office/word/2018/wordml" xmlns:w16sdtdh="http://schemas.microsoft.com/office/word/2020/wordml/sdtdatahash" xmlns:w16se="http://schemas.microsoft.com/office/word/2015/wordml/symex" xmlns:wpg="http://schemas.microsoft.com/office/word/2010/wordprocessingGroup" xmlns:wpi="http://schemas.microsoft.com/office/word/2010/wordprocessingInk" xmlns:wne="http://schemas.microsoft.com/office/word/2006/wordml" xmlns:wps="http://schemas.microsoft.com/office/word/2010/wordprocessingShape" mc:Ignorable="w14 w15 w16se w16cid w16 w16cex w16sdtdh wp14">
   <w:p>
     <w:pPr>
       <w:pStyle w:val="Footer"/>
@@ -547,7 +571,7 @@
 </file>
 
 <file path=word/footnotes.xml><?xml version="1.0" encoding="utf-8"?>
-<w:footnotes xmlns:wpc="http://schemas.microsoft.com/office/word/2010/wordprocessingCanvas" xmlns:cx="http://schemas.microsoft.com/office/drawing/2014/chartex" xmlns:cx1="http://schemas.microsoft.com/office/drawing/2015/9/8/chartex" xmlns:cx2="http://schemas.microsoft.com/office/drawing/2015/10/21/chartex" xmlns:cx3="http://schemas.microsoft.com/office/drawing/2016/5/9/chartex" xmlns:cx4="http://schemas.microsoft.com/office/drawing/2016/5/10/chartex" xmlns:cx5="http://schemas.microsoft.com/office/drawing/2016/5/11/chartex" xmlns:cx6="http://schemas.microsoft.com/office/drawing/2016/5/12/chartex" xmlns:cx7="http://schemas.microsoft.com/office/drawing/2016/5/13/chartex" xmlns:cx8="http://schemas.microsoft.com/office/drawing/2016/5/14/chartex" xmlns:mc="http://schemas.openxmlformats.org/markup-compatibility/2006" xmlns:aink="http://schemas.microsoft.com/office/drawing/2016/ink" xmlns:am3d="http://schemas.microsoft.com/office/drawing/2017/model3d" xmlns:o="urn:schemas-microsoft-com:office:office" xmlns:r="http://schemas.openxmlformats.org/officeDocument/2006/relationships" xmlns:m="http://schemas.openxmlformats.org/officeDocument/2006/math" xmlns:v="urn:schemas-microsoft-com:vml" xmlns:wp14="http://schemas.microsoft.com/office/word/2010/wordprocessingDrawing" xmlns:wp="http://schemas.openxmlformats.org/drawingml/2006/wordprocessingDrawing" xmlns:w10="urn:schemas-microsoft-com:office:word" xmlns:w="http://schemas.openxmlformats.org/wordprocessingml/2006/main" xmlns:w14="http://schemas.microsoft.com/office/word/2010/wordml" xmlns:w15="http://schemas.microsoft.com/office/word/2012/wordml" xmlns:w16cex="http://schemas.microsoft.com/office/word/2018/wordml/cex" xmlns:w16cid="http://schemas.microsoft.com/office/word/2016/wordml/cid" xmlns:w16="http://schemas.microsoft.com/office/word/2018/wordml" xmlns:w16se="http://schemas.microsoft.com/office/word/2015/wordml/symex" xmlns:wpg="http://schemas.microsoft.com/office/word/2010/wordprocessingGroup" xmlns:wpi="http://schemas.microsoft.com/office/word/2010/wordprocessingInk" xmlns:wne="http://schemas.microsoft.com/office/word/2006/wordml" xmlns:wps="http://schemas.microsoft.com/office/word/2010/wordprocessingShape" mc:Ignorable="w14 w15 w16se w16cid w16 w16cex wp14">
+<w:footnotes xmlns:wpc="http://schemas.microsoft.com/office/word/2010/wordprocessingCanvas" xmlns:cx="http://schemas.microsoft.com/office/drawing/2014/chartex" xmlns:cx1="http://schemas.microsoft.com/office/drawing/2015/9/8/chartex" xmlns:cx2="http://schemas.microsoft.com/office/drawing/2015/10/21/chartex" xmlns:cx3="http://schemas.microsoft.com/office/drawing/2016/5/9/chartex" xmlns:cx4="http://schemas.microsoft.com/office/drawing/2016/5/10/chartex" xmlns:cx5="http://schemas.microsoft.com/office/drawing/2016/5/11/chartex" xmlns:cx6="http://schemas.microsoft.com/office/drawing/2016/5/12/chartex" xmlns:cx7="http://schemas.microsoft.com/office/drawing/2016/5/13/chartex" xmlns:cx8="http://schemas.microsoft.com/office/drawing/2016/5/14/chartex" xmlns:mc="http://schemas.openxmlformats.org/markup-compatibility/2006" xmlns:aink="http://schemas.microsoft.com/office/drawing/2016/ink" xmlns:am3d="http://schemas.microsoft.com/office/drawing/2017/model3d" xmlns:o="urn:schemas-microsoft-com:office:office" xmlns:r="http://schemas.openxmlformats.org/officeDocument/2006/relationships" xmlns:m="http://schemas.openxmlformats.org/officeDocument/2006/math" xmlns:v="urn:schemas-microsoft-com:vml" xmlns:wp14="http://schemas.microsoft.com/office/word/2010/wordprocessingDrawing" xmlns:wp="http://schemas.openxmlformats.org/drawingml/2006/wordprocessingDrawing" xmlns:w10="urn:schemas-microsoft-com:office:word" xmlns:w="http://schemas.openxmlformats.org/wordprocessingml/2006/main" xmlns:w14="http://schemas.microsoft.com/office/word/2010/wordml" xmlns:w15="http://schemas.microsoft.com/office/word/2012/wordml" xmlns:w16cex="http://schemas.microsoft.com/office/word/2018/wordml/cex" xmlns:w16cid="http://schemas.microsoft.com/office/word/2016/wordml/cid" xmlns:w16="http://schemas.microsoft.com/office/word/2018/wordml" xmlns:w16sdtdh="http://schemas.microsoft.com/office/word/2020/wordml/sdtdatahash" xmlns:w16se="http://schemas.microsoft.com/office/word/2015/wordml/symex" xmlns:wpg="http://schemas.microsoft.com/office/word/2010/wordprocessingGroup" xmlns:wpi="http://schemas.microsoft.com/office/word/2010/wordprocessingInk" xmlns:wne="http://schemas.microsoft.com/office/word/2006/wordml" xmlns:wps="http://schemas.microsoft.com/office/word/2010/wordprocessingShape" mc:Ignorable="w14 w15 w16se w16cid w16 w16cex w16sdtdh wp14">
   <w:footnote w:type="separator" w:id="-1">
     <w:p>
       <w:pPr>
@@ -572,7 +596,33 @@
 </file>
 
 <file path=word/header1.xml><?xml version="1.0" encoding="utf-8"?>
-<w:hdr xmlns:wpc="http://schemas.microsoft.com/office/word/2010/wordprocessingCanvas" xmlns:cx="http://schemas.microsoft.com/office/drawing/2014/chartex" xmlns:cx1="http://schemas.microsoft.com/office/drawing/2015/9/8/chartex" xmlns:cx2="http://schemas.microsoft.com/office/drawing/2015/10/21/chartex" xmlns:cx3="http://schemas.microsoft.com/office/drawing/2016/5/9/chartex" xmlns:cx4="http://schemas.microsoft.com/office/drawing/2016/5/10/chartex" xmlns:cx5="http://schemas.microsoft.com/office/drawing/2016/5/11/chartex" xmlns:cx6="http://schemas.microsoft.com/office/drawing/2016/5/12/chartex" xmlns:cx7="http://schemas.microsoft.com/office/drawing/2016/5/13/chartex" xmlns:cx8="http://schemas.microsoft.com/office/drawing/2016/5/14/chartex" xmlns:mc="http://schemas.openxmlformats.org/markup-compatibility/2006" xmlns:aink="http://schemas.microsoft.com/office/drawing/2016/ink" xmlns:am3d="http://schemas.microsoft.com/office/drawing/2017/model3d" xmlns:o="urn:schemas-microsoft-com:office:office" xmlns:r="http://schemas.openxmlformats.org/officeDocument/2006/relationships" xmlns:m="http://schemas.openxmlformats.org/officeDocument/2006/math" xmlns:v="urn:schemas-microsoft-com:vml" xmlns:wp14="http://schemas.microsoft.com/office/word/2010/wordprocessingDrawing" xmlns:wp="http://schemas.openxmlformats.org/drawingml/2006/wordprocessingDrawing" xmlns:w10="urn:schemas-microsoft-com:office:word" xmlns:w="http://schemas.openxmlformats.org/wordprocessingml/2006/main" xmlns:w14="http://schemas.microsoft.com/office/word/2010/wordml" xmlns:w15="http://schemas.microsoft.com/office/word/2012/wordml" xmlns:w16cex="http://schemas.microsoft.com/office/word/2018/wordml/cex" xmlns:w16cid="http://schemas.microsoft.com/office/word/2016/wordml/cid" xmlns:w16="http://schemas.microsoft.com/office/word/2018/wordml" xmlns:w16se="http://schemas.microsoft.com/office/word/2015/wordml/symex" xmlns:wpg="http://schemas.microsoft.com/office/word/2010/wordprocessingGroup" xmlns:wpi="http://schemas.microsoft.com/office/word/2010/wordprocessingInk" xmlns:wne="http://schemas.microsoft.com/office/word/2006/wordml" xmlns:wps="http://schemas.microsoft.com/office/word/2010/wordprocessingShape" mc:Ignorable="w14 w15 w16se w16cid w16 w16cex wp14">
+<w:hdr xmlns:wpc="http://schemas.microsoft.com/office/word/2010/wordprocessingCanvas" xmlns:cx="http://schemas.microsoft.com/office/drawing/2014/chartex" xmlns:cx1="http://schemas.microsoft.com/office/drawing/2015/9/8/chartex" xmlns:cx2="http://schemas.microsoft.com/office/drawing/2015/10/21/chartex" xmlns:cx3="http://schemas.microsoft.com/office/drawing/2016/5/9/chartex" xmlns:cx4="http://schemas.microsoft.com/office/drawing/2016/5/10/chartex" xmlns:cx5="http://schemas.microsoft.com/office/drawing/2016/5/11/chartex" xmlns:cx6="http://schemas.microsoft.com/office/drawing/2016/5/12/chartex" xmlns:cx7="http://schemas.microsoft.com/office/drawing/2016/5/13/chartex" xmlns:cx8="http://schemas.microsoft.com/office/drawing/2016/5/14/chartex" xmlns:mc="http://schemas.openxmlformats.org/markup-compatibility/2006" xmlns:aink="http://schemas.microsoft.com/office/drawing/2016/ink" xmlns:am3d="http://schemas.microsoft.com/office/drawing/2017/model3d" xmlns:o="urn:schemas-microsoft-com:office:office" xmlns:r="http://schemas.openxmlformats.org/officeDocument/2006/relationships" xmlns:m="http://schemas.openxmlformats.org/officeDocument/2006/math" xmlns:v="urn:schemas-microsoft-com:vml" xmlns:wp14="http://schemas.microsoft.com/office/word/2010/wordprocessingDrawing" xmlns:wp="http://schemas.openxmlformats.org/drawingml/2006/wordprocessingDrawing" xmlns:w10="urn:schemas-microsoft-com:office:word" xmlns:w="http://schemas.openxmlformats.org/wordprocessingml/2006/main" xmlns:w14="http://schemas.microsoft.com/office/word/2010/wordml" xmlns:w15="http://schemas.microsoft.com/office/word/2012/wordml" xmlns:w16cex="http://schemas.microsoft.com/office/word/2018/wordml/cex" xmlns:w16cid="http://schemas.microsoft.com/office/word/2016/wordml/cid" xmlns:w16="http://schemas.microsoft.com/office/word/2018/wordml" xmlns:w16sdtdh="http://schemas.microsoft.com/office/word/2020/wordml/sdtdatahash" xmlns:w16se="http://schemas.microsoft.com/office/word/2015/wordml/symex" xmlns:wpg="http://schemas.microsoft.com/office/word/2010/wordprocessingGroup" xmlns:wpi="http://schemas.microsoft.com/office/word/2010/wordprocessingInk" xmlns:wne="http://schemas.microsoft.com/office/word/2006/wordml" xmlns:wps="http://schemas.microsoft.com/office/word/2010/wordprocessingShape" mc:Ignorable="w14 w15 w16se w16cid w16 w16cex w16sdtdh wp14">
+  <w:p>
+    <w:pPr>
+      <w:pStyle w:val="Header"/>
+    </w:pPr>
+  </w:p>
+</w:hdr>
+</file>
+
+<file path=word/header2.xml><?xml version="1.0" encoding="utf-8"?>
+<w:hdr xmlns:wpc="http://schemas.microsoft.com/office/word/2010/wordprocessingCanvas" xmlns:cx="http://schemas.microsoft.com/office/drawing/2014/chartex" xmlns:cx1="http://schemas.microsoft.com/office/drawing/2015/9/8/chartex" xmlns:cx2="http://schemas.microsoft.com/office/drawing/2015/10/21/chartex" xmlns:cx3="http://schemas.microsoft.com/office/drawing/2016/5/9/chartex" xmlns:cx4="http://schemas.microsoft.com/office/drawing/2016/5/10/chartex" xmlns:cx5="http://schemas.microsoft.com/office/drawing/2016/5/11/chartex" xmlns:cx6="http://schemas.microsoft.com/office/drawing/2016/5/12/chartex" xmlns:cx7="http://schemas.microsoft.com/office/drawing/2016/5/13/chartex" xmlns:cx8="http://schemas.microsoft.com/office/drawing/2016/5/14/chartex" xmlns:mc="http://schemas.openxmlformats.org/markup-compatibility/2006" xmlns:aink="http://schemas.microsoft.com/office/drawing/2016/ink" xmlns:am3d="http://schemas.microsoft.com/office/drawing/2017/model3d" xmlns:o="urn:schemas-microsoft-com:office:office" xmlns:r="http://schemas.openxmlformats.org/officeDocument/2006/relationships" xmlns:m="http://schemas.openxmlformats.org/officeDocument/2006/math" xmlns:v="urn:schemas-microsoft-com:vml" xmlns:wp14="http://schemas.microsoft.com/office/word/2010/wordprocessingDrawing" xmlns:wp="http://schemas.openxmlformats.org/drawingml/2006/wordprocessingDrawing" xmlns:w10="urn:schemas-microsoft-com:office:word" xmlns:w="http://schemas.openxmlformats.org/wordprocessingml/2006/main" xmlns:w14="http://schemas.microsoft.com/office/word/2010/wordml" xmlns:w15="http://schemas.microsoft.com/office/word/2012/wordml" xmlns:w16cex="http://schemas.microsoft.com/office/word/2018/wordml/cex" xmlns:w16cid="http://schemas.microsoft.com/office/word/2016/wordml/cid" xmlns:w16="http://schemas.microsoft.com/office/word/2018/wordml" xmlns:w16sdtdh="http://schemas.microsoft.com/office/word/2020/wordml/sdtdatahash" xmlns:w16se="http://schemas.microsoft.com/office/word/2015/wordml/symex" xmlns:wpg="http://schemas.microsoft.com/office/word/2010/wordprocessingGroup" xmlns:wpi="http://schemas.microsoft.com/office/word/2010/wordprocessingInk" xmlns:wne="http://schemas.microsoft.com/office/word/2006/wordml" xmlns:wps="http://schemas.microsoft.com/office/word/2010/wordprocessingShape" mc:Ignorable="w14 w15 w16se w16cid w16 w16cex w16sdtdh wp14">
+  <w:p>
+    <w:pPr>
+      <w:pStyle w:val="Header"/>
+    </w:pPr>
+    <w:r>
+      <w:t>Renee Dubuc</w:t>
+    </w:r>
+  </w:p>
+  <w:p>
+    <w:pPr>
+      <w:pStyle w:val="Header"/>
+    </w:pPr>
+    <w:r>
+      <w:t>11 December 2021</w:t>
+    </w:r>
+  </w:p>
   <w:p>
     <w:pPr>
       <w:pStyle w:val="Header"/>
@@ -642,8 +692,18 @@
 </w:hdr>
 </file>
 
+<file path=word/header3.xml><?xml version="1.0" encoding="utf-8"?>
+<w:hdr xmlns:wpc="http://schemas.microsoft.com/office/word/2010/wordprocessingCanvas" xmlns:cx="http://schemas.microsoft.com/office/drawing/2014/chartex" xmlns:cx1="http://schemas.microsoft.com/office/drawing/2015/9/8/chartex" xmlns:cx2="http://schemas.microsoft.com/office/drawing/2015/10/21/chartex" xmlns:cx3="http://schemas.microsoft.com/office/drawing/2016/5/9/chartex" xmlns:cx4="http://schemas.microsoft.com/office/drawing/2016/5/10/chartex" xmlns:cx5="http://schemas.microsoft.com/office/drawing/2016/5/11/chartex" xmlns:cx6="http://schemas.microsoft.com/office/drawing/2016/5/12/chartex" xmlns:cx7="http://schemas.microsoft.com/office/drawing/2016/5/13/chartex" xmlns:cx8="http://schemas.microsoft.com/office/drawing/2016/5/14/chartex" xmlns:mc="http://schemas.openxmlformats.org/markup-compatibility/2006" xmlns:aink="http://schemas.microsoft.com/office/drawing/2016/ink" xmlns:am3d="http://schemas.microsoft.com/office/drawing/2017/model3d" xmlns:o="urn:schemas-microsoft-com:office:office" xmlns:r="http://schemas.openxmlformats.org/officeDocument/2006/relationships" xmlns:m="http://schemas.openxmlformats.org/officeDocument/2006/math" xmlns:v="urn:schemas-microsoft-com:vml" xmlns:wp14="http://schemas.microsoft.com/office/word/2010/wordprocessingDrawing" xmlns:wp="http://schemas.openxmlformats.org/drawingml/2006/wordprocessingDrawing" xmlns:w10="urn:schemas-microsoft-com:office:word" xmlns:w="http://schemas.openxmlformats.org/wordprocessingml/2006/main" xmlns:w14="http://schemas.microsoft.com/office/word/2010/wordml" xmlns:w15="http://schemas.microsoft.com/office/word/2012/wordml" xmlns:w16cex="http://schemas.microsoft.com/office/word/2018/wordml/cex" xmlns:w16cid="http://schemas.microsoft.com/office/word/2016/wordml/cid" xmlns:w16="http://schemas.microsoft.com/office/word/2018/wordml" xmlns:w16sdtdh="http://schemas.microsoft.com/office/word/2020/wordml/sdtdatahash" xmlns:w16se="http://schemas.microsoft.com/office/word/2015/wordml/symex" xmlns:wpg="http://schemas.microsoft.com/office/word/2010/wordprocessingGroup" xmlns:wpi="http://schemas.microsoft.com/office/word/2010/wordprocessingInk" xmlns:wne="http://schemas.microsoft.com/office/word/2006/wordml" xmlns:wps="http://schemas.microsoft.com/office/word/2010/wordprocessingShape" mc:Ignorable="w14 w15 w16se w16cid w16 w16cex w16sdtdh wp14">
+  <w:p>
+    <w:pPr>
+      <w:pStyle w:val="Header"/>
+    </w:pPr>
+  </w:p>
+</w:hdr>
+</file>
+
 <file path=word/numbering.xml><?xml version="1.0" encoding="utf-8"?>
-<w:numbering xmlns:wpc="http://schemas.microsoft.com/office/word/2010/wordprocessingCanvas" xmlns:cx="http://schemas.microsoft.com/office/drawing/2014/chartex" xmlns:cx1="http://schemas.microsoft.com/office/drawing/2015/9/8/chartex" xmlns:cx2="http://schemas.microsoft.com/office/drawing/2015/10/21/chartex" xmlns:cx3="http://schemas.microsoft.com/office/drawing/2016/5/9/chartex" xmlns:cx4="http://schemas.microsoft.com/office/drawing/2016/5/10/chartex" xmlns:cx5="http://schemas.microsoft.com/office/drawing/2016/5/11/chartex" xmlns:cx6="http://schemas.microsoft.com/office/drawing/2016/5/12/chartex" xmlns:cx7="http://schemas.microsoft.com/office/drawing/2016/5/13/chartex" xmlns:cx8="http://schemas.microsoft.com/office/drawing/2016/5/14/chartex" xmlns:mc="http://schemas.openxmlformats.org/markup-compatibility/2006" xmlns:aink="http://schemas.microsoft.com/office/drawing/2016/ink" xmlns:am3d="http://schemas.microsoft.com/office/drawing/2017/model3d" xmlns:o="urn:schemas-microsoft-com:office:office" xmlns:r="http://schemas.openxmlformats.org/officeDocument/2006/relationships" xmlns:m="http://schemas.openxmlformats.org/officeDocument/2006/math" xmlns:v="urn:schemas-microsoft-com:vml" xmlns:wp14="http://schemas.microsoft.com/office/word/2010/wordprocessingDrawing" xmlns:wp="http://schemas.openxmlformats.org/drawingml/2006/wordprocessingDrawing" xmlns:w10="urn:schemas-microsoft-com:office:word" xmlns:w="http://schemas.openxmlformats.org/wordprocessingml/2006/main" xmlns:w14="http://schemas.microsoft.com/office/word/2010/wordml" xmlns:w15="http://schemas.microsoft.com/office/word/2012/wordml" xmlns:w16cex="http://schemas.microsoft.com/office/word/2018/wordml/cex" xmlns:w16cid="http://schemas.microsoft.com/office/word/2016/wordml/cid" xmlns:w16="http://schemas.microsoft.com/office/word/2018/wordml" xmlns:w16se="http://schemas.microsoft.com/office/word/2015/wordml/symex" xmlns:wpg="http://schemas.microsoft.com/office/word/2010/wordprocessingGroup" xmlns:wpi="http://schemas.microsoft.com/office/word/2010/wordprocessingInk" xmlns:wne="http://schemas.microsoft.com/office/word/2006/wordml" xmlns:wps="http://schemas.microsoft.com/office/word/2010/wordprocessingShape" mc:Ignorable="w14 w15 w16se w16cid w16 w16cex wp14">
+<w:numbering xmlns:wpc="http://schemas.microsoft.com/office/word/2010/wordprocessingCanvas" xmlns:cx="http://schemas.microsoft.com/office/drawing/2014/chartex" xmlns:cx1="http://schemas.microsoft.com/office/drawing/2015/9/8/chartex" xmlns:cx2="http://schemas.microsoft.com/office/drawing/2015/10/21/chartex" xmlns:cx3="http://schemas.microsoft.com/office/drawing/2016/5/9/chartex" xmlns:cx4="http://schemas.microsoft.com/office/drawing/2016/5/10/chartex" xmlns:cx5="http://schemas.microsoft.com/office/drawing/2016/5/11/chartex" xmlns:cx6="http://schemas.microsoft.com/office/drawing/2016/5/12/chartex" xmlns:cx7="http://schemas.microsoft.com/office/drawing/2016/5/13/chartex" xmlns:cx8="http://schemas.microsoft.com/office/drawing/2016/5/14/chartex" xmlns:mc="http://schemas.openxmlformats.org/markup-compatibility/2006" xmlns:aink="http://schemas.microsoft.com/office/drawing/2016/ink" xmlns:am3d="http://schemas.microsoft.com/office/drawing/2017/model3d" xmlns:o="urn:schemas-microsoft-com:office:office" xmlns:r="http://schemas.openxmlformats.org/officeDocument/2006/relationships" xmlns:m="http://schemas.openxmlformats.org/officeDocument/2006/math" xmlns:v="urn:schemas-microsoft-com:vml" xmlns:wp14="http://schemas.microsoft.com/office/word/2010/wordprocessingDrawing" xmlns:wp="http://schemas.openxmlformats.org/drawingml/2006/wordprocessingDrawing" xmlns:w10="urn:schemas-microsoft-com:office:word" xmlns:w="http://schemas.openxmlformats.org/wordprocessingml/2006/main" xmlns:w14="http://schemas.microsoft.com/office/word/2010/wordml" xmlns:w15="http://schemas.microsoft.com/office/word/2012/wordml" xmlns:w16cex="http://schemas.microsoft.com/office/word/2018/wordml/cex" xmlns:w16cid="http://schemas.microsoft.com/office/word/2016/wordml/cid" xmlns:w16="http://schemas.microsoft.com/office/word/2018/wordml" xmlns:w16sdtdh="http://schemas.microsoft.com/office/word/2020/wordml/sdtdatahash" xmlns:w16se="http://schemas.microsoft.com/office/word/2015/wordml/symex" xmlns:wpg="http://schemas.microsoft.com/office/word/2010/wordprocessingGroup" xmlns:wpi="http://schemas.microsoft.com/office/word/2010/wordprocessingInk" xmlns:wne="http://schemas.microsoft.com/office/word/2006/wordml" xmlns:wps="http://schemas.microsoft.com/office/word/2010/wordprocessingShape" mc:Ignorable="w14 w15 w16se w16cid w16 w16cex w16sdtdh wp14">
   <w:abstractNum w:abstractNumId="0" w15:restartNumberingAfterBreak="0">
     <w:nsid w:val="06727061"/>
     <w:multiLevelType w:val="hybridMultilevel"/>
@@ -1204,7 +1264,7 @@
 </file>
 
 <file path=word/styles.xml><?xml version="1.0" encoding="utf-8"?>
-<w:styles xmlns:mc="http://schemas.openxmlformats.org/markup-compatibility/2006" xmlns:r="http://schemas.openxmlformats.org/officeDocument/2006/relationships" xmlns:w="http://schemas.openxmlformats.org/wordprocessingml/2006/main" xmlns:w14="http://schemas.microsoft.com/office/word/2010/wordml" xmlns:w15="http://schemas.microsoft.com/office/word/2012/wordml" xmlns:w16cex="http://schemas.microsoft.com/office/word/2018/wordml/cex" xmlns:w16cid="http://schemas.microsoft.com/office/word/2016/wordml/cid" xmlns:w16="http://schemas.microsoft.com/office/word/2018/wordml" xmlns:w16se="http://schemas.microsoft.com/office/word/2015/wordml/symex" mc:Ignorable="w14 w15 w16se w16cid w16 w16cex">
+<w:styles xmlns:mc="http://schemas.openxmlformats.org/markup-compatibility/2006" xmlns:r="http://schemas.openxmlformats.org/officeDocument/2006/relationships" xmlns:w="http://schemas.openxmlformats.org/wordprocessingml/2006/main" xmlns:w14="http://schemas.microsoft.com/office/word/2010/wordml" xmlns:w15="http://schemas.microsoft.com/office/word/2012/wordml" xmlns:w16cex="http://schemas.microsoft.com/office/word/2018/wordml/cex" xmlns:w16cid="http://schemas.microsoft.com/office/word/2016/wordml/cid" xmlns:w16="http://schemas.microsoft.com/office/word/2018/wordml" xmlns:w16sdtdh="http://schemas.microsoft.com/office/word/2020/wordml/sdtdatahash" xmlns:w16se="http://schemas.microsoft.com/office/word/2015/wordml/symex" mc:Ignorable="w14 w15 w16se w16cid w16 w16cex w16sdtdh">
   <w:docDefaults>
     <w:rPrDefault>
       <w:rPr>

</xml_diff>

<commit_message>
Finished grid styling, and updated footer, nav and header styling. Added video of me testing site and accompanying files
</commit_message>
<xml_diff>
--- a/week-2/hw/FET-Week2_Coding-Assignment.docx
+++ b/week-2/hw/FET-Week2_Coding-Assignment.docx
@@ -426,36 +426,975 @@
           <w:numId w:val="5"/>
         </w:numPr>
         <w:rPr>
-          <w:b/>
-          <w:szCs w:val="24"/>
-        </w:rPr>
-      </w:pPr>
-      <w:r>
-        <w:rPr>
           <w:bCs/>
           <w:szCs w:val="24"/>
         </w:rPr>
+      </w:pPr>
+      <w:r>
+        <w:rPr>
+          <w:bCs/>
+          <w:szCs w:val="24"/>
+        </w:rPr>
         <w:t>Create style rules using class, id, and element selectors</w:t>
       </w:r>
     </w:p>
     <w:p>
       <w:pPr>
         <w:rPr>
-          <w:b/>
-          <w:szCs w:val="24"/>
-        </w:rPr>
-      </w:pPr>
-      <w:r>
-        <w:rPr>
-          <w:b/>
-          <w:szCs w:val="24"/>
-        </w:rPr>
+          <w:bCs/>
+          <w:szCs w:val="24"/>
+        </w:rPr>
+      </w:pPr>
+      <w:r>
+        <w:rPr>
+          <w:bCs/>
+          <w:szCs w:val="24"/>
+        </w:rPr>
+        <w:br w:type="page"/>
+      </w:r>
+    </w:p>
+    <w:p>
+      <w:pPr>
+        <w:rPr>
+          <w:b/>
+          <w:szCs w:val="24"/>
+        </w:rPr>
+      </w:pPr>
+      <w:r>
+        <w:rPr>
+          <w:b/>
+          <w:szCs w:val="24"/>
+        </w:rPr>
+        <w:lastRenderedPageBreak/>
         <w:t>Screenshots of Code:</w:t>
       </w:r>
     </w:p>
     <w:p>
       <w:pPr>
         <w:rPr>
+          <w:bCs/>
+          <w:szCs w:val="24"/>
+        </w:rPr>
+      </w:pPr>
+      <w:r>
+        <w:rPr>
+          <w:bCs/>
+          <w:szCs w:val="24"/>
+        </w:rPr>
+        <w:t>index</w:t>
+      </w:r>
+      <w:r>
+        <w:rPr>
+          <w:bCs/>
+          <w:szCs w:val="24"/>
+        </w:rPr>
+        <w:t>.html</w:t>
+      </w:r>
+    </w:p>
+    <w:p>
+      <w:pPr>
+        <w:rPr>
+          <w:bCs/>
+          <w:szCs w:val="24"/>
+        </w:rPr>
+      </w:pPr>
+      <w:r>
+        <w:rPr>
+          <w:noProof/>
+        </w:rPr>
+        <w:drawing>
+          <wp:inline distT="0" distB="0" distL="0" distR="0" wp14:anchorId="0B6E331B" wp14:editId="17E4E81C">
+            <wp:extent cx="5943600" cy="3670300"/>
+            <wp:effectExtent l="0" t="0" r="0" b="6350"/>
+            <wp:docPr id="2" name="Picture 2" descr="Text&#10;&#10;Description automatically generated"/>
+            <wp:cNvGraphicFramePr>
+              <a:graphicFrameLocks xmlns:a="http://schemas.openxmlformats.org/drawingml/2006/main" noChangeAspect="1"/>
+            </wp:cNvGraphicFramePr>
+            <a:graphic xmlns:a="http://schemas.openxmlformats.org/drawingml/2006/main">
+              <a:graphicData uri="http://schemas.openxmlformats.org/drawingml/2006/picture">
+                <pic:pic xmlns:pic="http://schemas.openxmlformats.org/drawingml/2006/picture">
+                  <pic:nvPicPr>
+                    <pic:cNvPr id="2" name="Picture 2" descr="Text&#10;&#10;Description automatically generated"/>
+                    <pic:cNvPicPr/>
+                  </pic:nvPicPr>
+                  <pic:blipFill>
+                    <a:blip r:embed="rId7"/>
+                    <a:stretch>
+                      <a:fillRect/>
+                    </a:stretch>
+                  </pic:blipFill>
+                  <pic:spPr>
+                    <a:xfrm>
+                      <a:off x="0" y="0"/>
+                      <a:ext cx="5943600" cy="3670300"/>
+                    </a:xfrm>
+                    <a:prstGeom prst="rect">
+                      <a:avLst/>
+                    </a:prstGeom>
+                  </pic:spPr>
+                </pic:pic>
+              </a:graphicData>
+            </a:graphic>
+          </wp:inline>
+        </w:drawing>
+      </w:r>
+    </w:p>
+    <w:p>
+      <w:pPr>
+        <w:rPr>
+          <w:bCs/>
+          <w:szCs w:val="24"/>
+        </w:rPr>
+      </w:pPr>
+      <w:r>
+        <w:rPr>
+          <w:noProof/>
+        </w:rPr>
+        <w:lastRenderedPageBreak/>
+        <w:drawing>
+          <wp:inline distT="0" distB="0" distL="0" distR="0" wp14:anchorId="3D783AE4" wp14:editId="1355A01E">
+            <wp:extent cx="5943600" cy="3714750"/>
+            <wp:effectExtent l="0" t="0" r="0" b="0"/>
+            <wp:docPr id="3" name="Picture 3" descr="Text&#10;&#10;Description automatically generated"/>
+            <wp:cNvGraphicFramePr>
+              <a:graphicFrameLocks xmlns:a="http://schemas.openxmlformats.org/drawingml/2006/main" noChangeAspect="1"/>
+            </wp:cNvGraphicFramePr>
+            <a:graphic xmlns:a="http://schemas.openxmlformats.org/drawingml/2006/main">
+              <a:graphicData uri="http://schemas.openxmlformats.org/drawingml/2006/picture">
+                <pic:pic xmlns:pic="http://schemas.openxmlformats.org/drawingml/2006/picture">
+                  <pic:nvPicPr>
+                    <pic:cNvPr id="3" name="Picture 3" descr="Text&#10;&#10;Description automatically generated"/>
+                    <pic:cNvPicPr/>
+                  </pic:nvPicPr>
+                  <pic:blipFill>
+                    <a:blip r:embed="rId8"/>
+                    <a:stretch>
+                      <a:fillRect/>
+                    </a:stretch>
+                  </pic:blipFill>
+                  <pic:spPr>
+                    <a:xfrm>
+                      <a:off x="0" y="0"/>
+                      <a:ext cx="5943600" cy="3714750"/>
+                    </a:xfrm>
+                    <a:prstGeom prst="rect">
+                      <a:avLst/>
+                    </a:prstGeom>
+                  </pic:spPr>
+                </pic:pic>
+              </a:graphicData>
+            </a:graphic>
+          </wp:inline>
+        </w:drawing>
+      </w:r>
+    </w:p>
+    <w:p>
+      <w:pPr>
+        <w:rPr>
+          <w:bCs/>
+          <w:szCs w:val="24"/>
+        </w:rPr>
+      </w:pPr>
+      <w:r>
+        <w:rPr>
+          <w:noProof/>
+        </w:rPr>
+        <w:drawing>
+          <wp:inline distT="0" distB="0" distL="0" distR="0" wp14:anchorId="17172DE7" wp14:editId="537752A5">
+            <wp:extent cx="5943600" cy="1109980"/>
+            <wp:effectExtent l="0" t="0" r="0" b="0"/>
+            <wp:docPr id="4" name="Picture 4" descr="Text&#10;&#10;Description automatically generated"/>
+            <wp:cNvGraphicFramePr>
+              <a:graphicFrameLocks xmlns:a="http://schemas.openxmlformats.org/drawingml/2006/main" noChangeAspect="1"/>
+            </wp:cNvGraphicFramePr>
+            <a:graphic xmlns:a="http://schemas.openxmlformats.org/drawingml/2006/main">
+              <a:graphicData uri="http://schemas.openxmlformats.org/drawingml/2006/picture">
+                <pic:pic xmlns:pic="http://schemas.openxmlformats.org/drawingml/2006/picture">
+                  <pic:nvPicPr>
+                    <pic:cNvPr id="4" name="Picture 4" descr="Text&#10;&#10;Description automatically generated"/>
+                    <pic:cNvPicPr/>
+                  </pic:nvPicPr>
+                  <pic:blipFill>
+                    <a:blip r:embed="rId9"/>
+                    <a:stretch>
+                      <a:fillRect/>
+                    </a:stretch>
+                  </pic:blipFill>
+                  <pic:spPr>
+                    <a:xfrm>
+                      <a:off x="0" y="0"/>
+                      <a:ext cx="5943600" cy="1109980"/>
+                    </a:xfrm>
+                    <a:prstGeom prst="rect">
+                      <a:avLst/>
+                    </a:prstGeom>
+                  </pic:spPr>
+                </pic:pic>
+              </a:graphicData>
+            </a:graphic>
+          </wp:inline>
+        </w:drawing>
+      </w:r>
+    </w:p>
+    <w:p>
+      <w:pPr>
+        <w:rPr>
+          <w:b/>
+          <w:szCs w:val="24"/>
+        </w:rPr>
+      </w:pPr>
+      <w:r>
+        <w:rPr>
+          <w:b/>
+          <w:szCs w:val="24"/>
+        </w:rPr>
+        <w:br w:type="page"/>
+      </w:r>
+    </w:p>
+    <w:p>
+      <w:pPr>
+        <w:rPr>
+          <w:bCs/>
+          <w:szCs w:val="24"/>
+        </w:rPr>
+      </w:pPr>
+      <w:r>
+        <w:rPr>
+          <w:bCs/>
+          <w:szCs w:val="24"/>
+        </w:rPr>
+        <w:lastRenderedPageBreak/>
+        <w:t>episodes.html</w:t>
+      </w:r>
+    </w:p>
+    <w:p>
+      <w:pPr>
+        <w:rPr>
+          <w:bCs/>
+          <w:szCs w:val="24"/>
+        </w:rPr>
+      </w:pPr>
+      <w:r>
+        <w:rPr>
+          <w:noProof/>
+        </w:rPr>
+        <w:drawing>
+          <wp:inline distT="0" distB="0" distL="0" distR="0" wp14:anchorId="0059C6F0" wp14:editId="0CCC8487">
+            <wp:extent cx="5943600" cy="3717290"/>
+            <wp:effectExtent l="0" t="0" r="0" b="0"/>
+            <wp:docPr id="5" name="Picture 5" descr="Text&#10;&#10;Description automatically generated"/>
+            <wp:cNvGraphicFramePr>
+              <a:graphicFrameLocks xmlns:a="http://schemas.openxmlformats.org/drawingml/2006/main" noChangeAspect="1"/>
+            </wp:cNvGraphicFramePr>
+            <a:graphic xmlns:a="http://schemas.openxmlformats.org/drawingml/2006/main">
+              <a:graphicData uri="http://schemas.openxmlformats.org/drawingml/2006/picture">
+                <pic:pic xmlns:pic="http://schemas.openxmlformats.org/drawingml/2006/picture">
+                  <pic:nvPicPr>
+                    <pic:cNvPr id="5" name="Picture 5" descr="Text&#10;&#10;Description automatically generated"/>
+                    <pic:cNvPicPr/>
+                  </pic:nvPicPr>
+                  <pic:blipFill>
+                    <a:blip r:embed="rId10"/>
+                    <a:stretch>
+                      <a:fillRect/>
+                    </a:stretch>
+                  </pic:blipFill>
+                  <pic:spPr>
+                    <a:xfrm>
+                      <a:off x="0" y="0"/>
+                      <a:ext cx="5943600" cy="3717290"/>
+                    </a:xfrm>
+                    <a:prstGeom prst="rect">
+                      <a:avLst/>
+                    </a:prstGeom>
+                  </pic:spPr>
+                </pic:pic>
+              </a:graphicData>
+            </a:graphic>
+          </wp:inline>
+        </w:drawing>
+      </w:r>
+    </w:p>
+    <w:p>
+      <w:pPr>
+        <w:rPr>
+          <w:b/>
+          <w:szCs w:val="24"/>
+        </w:rPr>
+      </w:pPr>
+      <w:r>
+        <w:rPr>
+          <w:noProof/>
+        </w:rPr>
+        <w:lastRenderedPageBreak/>
+        <w:drawing>
+          <wp:inline distT="0" distB="0" distL="0" distR="0" wp14:anchorId="12A8758D" wp14:editId="3D822E97">
+            <wp:extent cx="5943600" cy="3747135"/>
+            <wp:effectExtent l="0" t="0" r="0" b="5715"/>
+            <wp:docPr id="6" name="Picture 6" descr="A picture containing text&#10;&#10;Description automatically generated"/>
+            <wp:cNvGraphicFramePr>
+              <a:graphicFrameLocks xmlns:a="http://schemas.openxmlformats.org/drawingml/2006/main" noChangeAspect="1"/>
+            </wp:cNvGraphicFramePr>
+            <a:graphic xmlns:a="http://schemas.openxmlformats.org/drawingml/2006/main">
+              <a:graphicData uri="http://schemas.openxmlformats.org/drawingml/2006/picture">
+                <pic:pic xmlns:pic="http://schemas.openxmlformats.org/drawingml/2006/picture">
+                  <pic:nvPicPr>
+                    <pic:cNvPr id="6" name="Picture 6" descr="A picture containing text&#10;&#10;Description automatically generated"/>
+                    <pic:cNvPicPr/>
+                  </pic:nvPicPr>
+                  <pic:blipFill>
+                    <a:blip r:embed="rId11"/>
+                    <a:stretch>
+                      <a:fillRect/>
+                    </a:stretch>
+                  </pic:blipFill>
+                  <pic:spPr>
+                    <a:xfrm>
+                      <a:off x="0" y="0"/>
+                      <a:ext cx="5943600" cy="3747135"/>
+                    </a:xfrm>
+                    <a:prstGeom prst="rect">
+                      <a:avLst/>
+                    </a:prstGeom>
+                  </pic:spPr>
+                </pic:pic>
+              </a:graphicData>
+            </a:graphic>
+          </wp:inline>
+        </w:drawing>
+      </w:r>
+    </w:p>
+    <w:p>
+      <w:pPr>
+        <w:rPr>
+          <w:b/>
+          <w:szCs w:val="24"/>
+        </w:rPr>
+      </w:pPr>
+      <w:r>
+        <w:rPr>
+          <w:noProof/>
+        </w:rPr>
+        <w:drawing>
+          <wp:inline distT="0" distB="0" distL="0" distR="0" wp14:anchorId="0C298BE7" wp14:editId="5DA3B755">
+            <wp:extent cx="5943600" cy="3726180"/>
+            <wp:effectExtent l="0" t="0" r="0" b="7620"/>
+            <wp:docPr id="7" name="Picture 7" descr="A picture containing text&#10;&#10;Description automatically generated"/>
+            <wp:cNvGraphicFramePr>
+              <a:graphicFrameLocks xmlns:a="http://schemas.openxmlformats.org/drawingml/2006/main" noChangeAspect="1"/>
+            </wp:cNvGraphicFramePr>
+            <a:graphic xmlns:a="http://schemas.openxmlformats.org/drawingml/2006/main">
+              <a:graphicData uri="http://schemas.openxmlformats.org/drawingml/2006/picture">
+                <pic:pic xmlns:pic="http://schemas.openxmlformats.org/drawingml/2006/picture">
+                  <pic:nvPicPr>
+                    <pic:cNvPr id="7" name="Picture 7" descr="A picture containing text&#10;&#10;Description automatically generated"/>
+                    <pic:cNvPicPr/>
+                  </pic:nvPicPr>
+                  <pic:blipFill>
+                    <a:blip r:embed="rId12"/>
+                    <a:stretch>
+                      <a:fillRect/>
+                    </a:stretch>
+                  </pic:blipFill>
+                  <pic:spPr>
+                    <a:xfrm>
+                      <a:off x="0" y="0"/>
+                      <a:ext cx="5943600" cy="3726180"/>
+                    </a:xfrm>
+                    <a:prstGeom prst="rect">
+                      <a:avLst/>
+                    </a:prstGeom>
+                  </pic:spPr>
+                </pic:pic>
+              </a:graphicData>
+            </a:graphic>
+          </wp:inline>
+        </w:drawing>
+      </w:r>
+    </w:p>
+    <w:p>
+      <w:pPr>
+        <w:rPr>
+          <w:b/>
+          <w:szCs w:val="24"/>
+        </w:rPr>
+      </w:pPr>
+      <w:r>
+        <w:rPr>
+          <w:noProof/>
+        </w:rPr>
+        <w:lastRenderedPageBreak/>
+        <w:drawing>
+          <wp:inline distT="0" distB="0" distL="0" distR="0" wp14:anchorId="7AC410AD" wp14:editId="78BA1DBB">
+            <wp:extent cx="5943600" cy="3359785"/>
+            <wp:effectExtent l="0" t="0" r="0" b="0"/>
+            <wp:docPr id="8" name="Picture 8" descr="A computer screen capture&#10;&#10;Description automatically generated with medium confidence"/>
+            <wp:cNvGraphicFramePr>
+              <a:graphicFrameLocks xmlns:a="http://schemas.openxmlformats.org/drawingml/2006/main" noChangeAspect="1"/>
+            </wp:cNvGraphicFramePr>
+            <a:graphic xmlns:a="http://schemas.openxmlformats.org/drawingml/2006/main">
+              <a:graphicData uri="http://schemas.openxmlformats.org/drawingml/2006/picture">
+                <pic:pic xmlns:pic="http://schemas.openxmlformats.org/drawingml/2006/picture">
+                  <pic:nvPicPr>
+                    <pic:cNvPr id="8" name="Picture 8" descr="A computer screen capture&#10;&#10;Description automatically generated with medium confidence"/>
+                    <pic:cNvPicPr/>
+                  </pic:nvPicPr>
+                  <pic:blipFill>
+                    <a:blip r:embed="rId13"/>
+                    <a:stretch>
+                      <a:fillRect/>
+                    </a:stretch>
+                  </pic:blipFill>
+                  <pic:spPr>
+                    <a:xfrm>
+                      <a:off x="0" y="0"/>
+                      <a:ext cx="5943600" cy="3359785"/>
+                    </a:xfrm>
+                    <a:prstGeom prst="rect">
+                      <a:avLst/>
+                    </a:prstGeom>
+                  </pic:spPr>
+                </pic:pic>
+              </a:graphicData>
+            </a:graphic>
+          </wp:inline>
+        </w:drawing>
+      </w:r>
+    </w:p>
+    <w:p>
+      <w:pPr>
+        <w:rPr>
+          <w:bCs/>
+          <w:szCs w:val="24"/>
+        </w:rPr>
+      </w:pPr>
+      <w:r>
+        <w:rPr>
+          <w:bCs/>
+          <w:szCs w:val="24"/>
+        </w:rPr>
+        <w:t>where</w:t>
+      </w:r>
+      <w:r>
+        <w:rPr>
+          <w:bCs/>
+          <w:szCs w:val="24"/>
+        </w:rPr>
+        <w:t>-to-watch.html</w:t>
+      </w:r>
+    </w:p>
+    <w:p>
+      <w:pPr>
+        <w:rPr>
+          <w:b/>
+          <w:szCs w:val="24"/>
+        </w:rPr>
+      </w:pPr>
+      <w:r>
+        <w:rPr>
+          <w:noProof/>
+        </w:rPr>
+        <w:drawing>
+          <wp:inline distT="0" distB="0" distL="0" distR="0" wp14:anchorId="280314B4" wp14:editId="608CECF0">
+            <wp:extent cx="5943600" cy="3766820"/>
+            <wp:effectExtent l="0" t="0" r="0" b="5080"/>
+            <wp:docPr id="9" name="Picture 9" descr="Text&#10;&#10;Description automatically generated"/>
+            <wp:cNvGraphicFramePr>
+              <a:graphicFrameLocks xmlns:a="http://schemas.openxmlformats.org/drawingml/2006/main" noChangeAspect="1"/>
+            </wp:cNvGraphicFramePr>
+            <a:graphic xmlns:a="http://schemas.openxmlformats.org/drawingml/2006/main">
+              <a:graphicData uri="http://schemas.openxmlformats.org/drawingml/2006/picture">
+                <pic:pic xmlns:pic="http://schemas.openxmlformats.org/drawingml/2006/picture">
+                  <pic:nvPicPr>
+                    <pic:cNvPr id="9" name="Picture 9" descr="Text&#10;&#10;Description automatically generated"/>
+                    <pic:cNvPicPr/>
+                  </pic:nvPicPr>
+                  <pic:blipFill>
+                    <a:blip r:embed="rId14"/>
+                    <a:stretch>
+                      <a:fillRect/>
+                    </a:stretch>
+                  </pic:blipFill>
+                  <pic:spPr>
+                    <a:xfrm>
+                      <a:off x="0" y="0"/>
+                      <a:ext cx="5943600" cy="3766820"/>
+                    </a:xfrm>
+                    <a:prstGeom prst="rect">
+                      <a:avLst/>
+                    </a:prstGeom>
+                  </pic:spPr>
+                </pic:pic>
+              </a:graphicData>
+            </a:graphic>
+          </wp:inline>
+        </w:drawing>
+      </w:r>
+    </w:p>
+    <w:p>
+      <w:pPr>
+        <w:rPr>
+          <w:b/>
+          <w:szCs w:val="24"/>
+        </w:rPr>
+      </w:pPr>
+      <w:r>
+        <w:rPr>
+          <w:noProof/>
+        </w:rPr>
+        <w:lastRenderedPageBreak/>
+        <w:drawing>
+          <wp:inline distT="0" distB="0" distL="0" distR="0" wp14:anchorId="341513E7" wp14:editId="6BD58F8B">
+            <wp:extent cx="5943600" cy="1635125"/>
+            <wp:effectExtent l="0" t="0" r="0" b="3175"/>
+            <wp:docPr id="10" name="Picture 10" descr="Text&#10;&#10;Description automatically generated"/>
+            <wp:cNvGraphicFramePr>
+              <a:graphicFrameLocks xmlns:a="http://schemas.openxmlformats.org/drawingml/2006/main" noChangeAspect="1"/>
+            </wp:cNvGraphicFramePr>
+            <a:graphic xmlns:a="http://schemas.openxmlformats.org/drawingml/2006/main">
+              <a:graphicData uri="http://schemas.openxmlformats.org/drawingml/2006/picture">
+                <pic:pic xmlns:pic="http://schemas.openxmlformats.org/drawingml/2006/picture">
+                  <pic:nvPicPr>
+                    <pic:cNvPr id="10" name="Picture 10" descr="Text&#10;&#10;Description automatically generated"/>
+                    <pic:cNvPicPr/>
+                  </pic:nvPicPr>
+                  <pic:blipFill>
+                    <a:blip r:embed="rId15"/>
+                    <a:stretch>
+                      <a:fillRect/>
+                    </a:stretch>
+                  </pic:blipFill>
+                  <pic:spPr>
+                    <a:xfrm>
+                      <a:off x="0" y="0"/>
+                      <a:ext cx="5943600" cy="1635125"/>
+                    </a:xfrm>
+                    <a:prstGeom prst="rect">
+                      <a:avLst/>
+                    </a:prstGeom>
+                  </pic:spPr>
+                </pic:pic>
+              </a:graphicData>
+            </a:graphic>
+          </wp:inline>
+        </w:drawing>
+      </w:r>
+    </w:p>
+    <w:p>
+      <w:pPr>
+        <w:rPr>
+          <w:bCs/>
+          <w:szCs w:val="24"/>
+        </w:rPr>
+      </w:pPr>
+      <w:r>
+        <w:rPr>
+          <w:bCs/>
+          <w:szCs w:val="24"/>
+        </w:rPr>
+        <w:t>s</w:t>
+      </w:r>
+      <w:r>
+        <w:rPr>
+          <w:bCs/>
+          <w:szCs w:val="24"/>
+        </w:rPr>
+        <w:t>tyles.css</w:t>
+      </w:r>
+    </w:p>
+    <w:p>
+      <w:pPr>
+        <w:rPr>
+          <w:bCs/>
+          <w:szCs w:val="24"/>
+        </w:rPr>
+      </w:pPr>
+      <w:r>
+        <w:rPr>
+          <w:noProof/>
+        </w:rPr>
+        <mc:AlternateContent>
+          <mc:Choice Requires="wps">
+            <w:drawing>
+              <wp:anchor distT="0" distB="0" distL="114300" distR="114300" simplePos="0" relativeHeight="251660288" behindDoc="0" locked="0" layoutInCell="1" allowOverlap="1" wp14:anchorId="60103034" wp14:editId="5852684E">
+                <wp:simplePos x="0" y="0"/>
+                <wp:positionH relativeFrom="margin">
+                  <wp:align>center</wp:align>
+                </wp:positionH>
+                <wp:positionV relativeFrom="paragraph">
+                  <wp:posOffset>81280</wp:posOffset>
+                </wp:positionV>
+                <wp:extent cx="3058885" cy="16329"/>
+                <wp:effectExtent l="0" t="76200" r="27305" b="79375"/>
+                <wp:wrapNone/>
+                <wp:docPr id="15" name="Straight Arrow Connector 15"/>
+                <wp:cNvGraphicFramePr/>
+                <a:graphic xmlns:a="http://schemas.openxmlformats.org/drawingml/2006/main">
+                  <a:graphicData uri="http://schemas.microsoft.com/office/word/2010/wordprocessingShape">
+                    <wps:wsp>
+                      <wps:cNvCnPr/>
+                      <wps:spPr>
+                        <a:xfrm flipV="1">
+                          <a:off x="0" y="0"/>
+                          <a:ext cx="3058885" cy="16329"/>
+                        </a:xfrm>
+                        <a:prstGeom prst="straightConnector1">
+                          <a:avLst/>
+                        </a:prstGeom>
+                        <a:ln>
+                          <a:solidFill>
+                            <a:schemeClr val="tx1"/>
+                          </a:solidFill>
+                          <a:tailEnd type="triangle"/>
+                        </a:ln>
+                      </wps:spPr>
+                      <wps:style>
+                        <a:lnRef idx="1">
+                          <a:schemeClr val="accent1"/>
+                        </a:lnRef>
+                        <a:fillRef idx="0">
+                          <a:schemeClr val="accent1"/>
+                        </a:fillRef>
+                        <a:effectRef idx="0">
+                          <a:schemeClr val="accent1"/>
+                        </a:effectRef>
+                        <a:fontRef idx="minor">
+                          <a:schemeClr val="tx1"/>
+                        </a:fontRef>
+                      </wps:style>
+                      <wps:bodyPr/>
+                    </wps:wsp>
+                  </a:graphicData>
+                </a:graphic>
+                <wp14:sizeRelH relativeFrom="margin">
+                  <wp14:pctWidth>0</wp14:pctWidth>
+                </wp14:sizeRelH>
+                <wp14:sizeRelV relativeFrom="margin">
+                  <wp14:pctHeight>0</wp14:pctHeight>
+                </wp14:sizeRelV>
+              </wp:anchor>
+            </w:drawing>
+          </mc:Choice>
+          <mc:Fallback>
+            <w:pict>
+              <v:shapetype w14:anchorId="1E378485" id="_x0000_t32" coordsize="21600,21600" o:spt="32" o:oned="t" path="m,l21600,21600e" filled="f">
+                <v:path arrowok="t" fillok="f" o:connecttype="none"/>
+                <o:lock v:ext="edit" shapetype="t"/>
+              </v:shapetype>
+              <v:shape id="Straight Arrow Connector 15" o:spid="_x0000_s1026" type="#_x0000_t32" style="position:absolute;margin-left:0;margin-top:6.4pt;width:240.85pt;height:1.3pt;flip:y;z-index:251660288;visibility:visible;mso-wrap-style:square;mso-width-percent:0;mso-height-percent:0;mso-wrap-distance-left:9pt;mso-wrap-distance-top:0;mso-wrap-distance-right:9pt;mso-wrap-distance-bottom:0;mso-position-horizontal:center;mso-position-horizontal-relative:margin;mso-position-vertical:absolute;mso-position-vertical-relative:text;mso-width-percent:0;mso-height-percent:0;mso-width-relative:margin;mso-height-relative:margin" o:gfxdata="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" strokecolor="black [3213]" strokeweight=".5pt">
+                <v:stroke endarrow="block" joinstyle="miter"/>
+                <w10:wrap anchorx="margin"/>
+              </v:shape>
+            </w:pict>
+          </mc:Fallback>
+        </mc:AlternateContent>
+      </w:r>
+      <w:r>
+        <w:rPr>
+          <w:noProof/>
+        </w:rPr>
+        <w:drawing>
+          <wp:anchor distT="0" distB="0" distL="114300" distR="114300" simplePos="0" relativeHeight="251659264" behindDoc="1" locked="0" layoutInCell="1" allowOverlap="1" wp14:anchorId="2F84EBB9" wp14:editId="44430D15">
+            <wp:simplePos x="0" y="0"/>
+            <wp:positionH relativeFrom="margin">
+              <wp:posOffset>3204845</wp:posOffset>
+            </wp:positionH>
+            <wp:positionV relativeFrom="paragraph">
+              <wp:posOffset>281940</wp:posOffset>
+            </wp:positionV>
+            <wp:extent cx="3029585" cy="4653280"/>
+            <wp:effectExtent l="0" t="0" r="0" b="0"/>
+            <wp:wrapTight wrapText="bothSides">
+              <wp:wrapPolygon edited="0">
+                <wp:start x="0" y="0"/>
+                <wp:lineTo x="0" y="21488"/>
+                <wp:lineTo x="21460" y="21488"/>
+                <wp:lineTo x="21460" y="0"/>
+                <wp:lineTo x="0" y="0"/>
+              </wp:wrapPolygon>
+            </wp:wrapTight>
+            <wp:docPr id="14" name="Picture 14"/>
+            <wp:cNvGraphicFramePr>
+              <a:graphicFrameLocks xmlns:a="http://schemas.openxmlformats.org/drawingml/2006/main" noChangeAspect="1"/>
+            </wp:cNvGraphicFramePr>
+            <a:graphic xmlns:a="http://schemas.openxmlformats.org/drawingml/2006/main">
+              <a:graphicData uri="http://schemas.openxmlformats.org/drawingml/2006/picture">
+                <pic:pic xmlns:pic="http://schemas.openxmlformats.org/drawingml/2006/picture">
+                  <pic:nvPicPr>
+                    <pic:cNvPr id="1" name=""/>
+                    <pic:cNvPicPr/>
+                  </pic:nvPicPr>
+                  <pic:blipFill>
+                    <a:blip r:embed="rId16">
+                      <a:extLst>
+                        <a:ext uri="{28A0092B-C50C-407E-A947-70E740481C1C}">
+                          <a14:useLocalDpi xmlns:a14="http://schemas.microsoft.com/office/drawing/2010/main" val="0"/>
+                        </a:ext>
+                      </a:extLst>
+                    </a:blip>
+                    <a:stretch>
+                      <a:fillRect/>
+                    </a:stretch>
+                  </pic:blipFill>
+                  <pic:spPr>
+                    <a:xfrm>
+                      <a:off x="0" y="0"/>
+                      <a:ext cx="3029585" cy="4653280"/>
+                    </a:xfrm>
+                    <a:prstGeom prst="rect">
+                      <a:avLst/>
+                    </a:prstGeom>
+                  </pic:spPr>
+                </pic:pic>
+              </a:graphicData>
+            </a:graphic>
+            <wp14:sizeRelH relativeFrom="margin">
+              <wp14:pctWidth>0</wp14:pctWidth>
+            </wp14:sizeRelH>
+            <wp14:sizeRelV relativeFrom="margin">
+              <wp14:pctHeight>0</wp14:pctHeight>
+            </wp14:sizeRelV>
+          </wp:anchor>
+        </w:drawing>
+      </w:r>
+    </w:p>
+    <w:p>
+      <w:pPr>
+        <w:rPr>
+          <w:bCs/>
+          <w:szCs w:val="24"/>
+        </w:rPr>
+      </w:pPr>
+      <w:r>
+        <w:rPr>
+          <w:noProof/>
+        </w:rPr>
+        <w:drawing>
+          <wp:anchor distT="0" distB="0" distL="114300" distR="114300" simplePos="0" relativeHeight="251658240" behindDoc="1" locked="0" layoutInCell="1" allowOverlap="1" wp14:anchorId="7557FAD2" wp14:editId="6E8B5106">
+            <wp:simplePos x="0" y="0"/>
+            <wp:positionH relativeFrom="column">
+              <wp:posOffset>0</wp:posOffset>
+            </wp:positionH>
+            <wp:positionV relativeFrom="paragraph">
+              <wp:posOffset>-363</wp:posOffset>
+            </wp:positionV>
+            <wp:extent cx="3073693" cy="4648200"/>
+            <wp:effectExtent l="0" t="0" r="0" b="0"/>
+            <wp:wrapTight wrapText="bothSides">
+              <wp:wrapPolygon edited="0">
+                <wp:start x="0" y="0"/>
+                <wp:lineTo x="0" y="21511"/>
+                <wp:lineTo x="21421" y="21511"/>
+                <wp:lineTo x="21421" y="0"/>
+                <wp:lineTo x="0" y="0"/>
+              </wp:wrapPolygon>
+            </wp:wrapTight>
+            <wp:docPr id="12" name="Picture 12" descr="Text&#10;&#10;Description automatically generated"/>
+            <wp:cNvGraphicFramePr>
+              <a:graphicFrameLocks xmlns:a="http://schemas.openxmlformats.org/drawingml/2006/main" noChangeAspect="1"/>
+            </wp:cNvGraphicFramePr>
+            <a:graphic xmlns:a="http://schemas.openxmlformats.org/drawingml/2006/main">
+              <a:graphicData uri="http://schemas.openxmlformats.org/drawingml/2006/picture">
+                <pic:pic xmlns:pic="http://schemas.openxmlformats.org/drawingml/2006/picture">
+                  <pic:nvPicPr>
+                    <pic:cNvPr id="12" name="Picture 12" descr="Text&#10;&#10;Description automatically generated"/>
+                    <pic:cNvPicPr/>
+                  </pic:nvPicPr>
+                  <pic:blipFill>
+                    <a:blip r:embed="rId17">
+                      <a:extLst>
+                        <a:ext uri="{28A0092B-C50C-407E-A947-70E740481C1C}">
+                          <a14:useLocalDpi xmlns:a14="http://schemas.microsoft.com/office/drawing/2010/main" val="0"/>
+                        </a:ext>
+                      </a:extLst>
+                    </a:blip>
+                    <a:stretch>
+                      <a:fillRect/>
+                    </a:stretch>
+                  </pic:blipFill>
+                  <pic:spPr>
+                    <a:xfrm>
+                      <a:off x="0" y="0"/>
+                      <a:ext cx="3073693" cy="4648200"/>
+                    </a:xfrm>
+                    <a:prstGeom prst="rect">
+                      <a:avLst/>
+                    </a:prstGeom>
+                  </pic:spPr>
+                </pic:pic>
+              </a:graphicData>
+            </a:graphic>
+          </wp:anchor>
+        </w:drawing>
+      </w:r>
+      <w:r>
+        <w:rPr>
+          <w:bCs/>
+          <w:szCs w:val="24"/>
+        </w:rPr>
+        <w:br w:type="page"/>
+      </w:r>
+    </w:p>
+    <w:p>
+      <w:pPr>
+        <w:rPr>
+          <w:b/>
+          <w:szCs w:val="24"/>
+        </w:rPr>
+      </w:pPr>
+      <w:r>
+        <w:rPr>
+          <w:noProof/>
+        </w:rPr>
+        <w:lastRenderedPageBreak/>
+        <w:drawing>
+          <wp:anchor distT="0" distB="0" distL="114300" distR="114300" simplePos="0" relativeHeight="251661312" behindDoc="0" locked="0" layoutInCell="1" allowOverlap="1" wp14:anchorId="65530E2C" wp14:editId="7554105E">
+            <wp:simplePos x="0" y="0"/>
+            <wp:positionH relativeFrom="margin">
+              <wp:align>center</wp:align>
+            </wp:positionH>
+            <wp:positionV relativeFrom="paragraph">
+              <wp:posOffset>0</wp:posOffset>
+            </wp:positionV>
+            <wp:extent cx="3995420" cy="3575685"/>
+            <wp:effectExtent l="0" t="0" r="5080" b="5715"/>
+            <wp:wrapSquare wrapText="bothSides"/>
+            <wp:docPr id="16" name="Picture 16" descr="Text&#10;&#10;Description automatically generated"/>
+            <wp:cNvGraphicFramePr>
+              <a:graphicFrameLocks xmlns:a="http://schemas.openxmlformats.org/drawingml/2006/main" noChangeAspect="1"/>
+            </wp:cNvGraphicFramePr>
+            <a:graphic xmlns:a="http://schemas.openxmlformats.org/drawingml/2006/main">
+              <a:graphicData uri="http://schemas.openxmlformats.org/drawingml/2006/picture">
+                <pic:pic xmlns:pic="http://schemas.openxmlformats.org/drawingml/2006/picture">
+                  <pic:nvPicPr>
+                    <pic:cNvPr id="16" name="Picture 16" descr="Text&#10;&#10;Description automatically generated"/>
+                    <pic:cNvPicPr/>
+                  </pic:nvPicPr>
+                  <pic:blipFill>
+                    <a:blip r:embed="rId18">
+                      <a:extLst>
+                        <a:ext uri="{28A0092B-C50C-407E-A947-70E740481C1C}">
+                          <a14:useLocalDpi xmlns:a14="http://schemas.microsoft.com/office/drawing/2010/main" val="0"/>
+                        </a:ext>
+                      </a:extLst>
+                    </a:blip>
+                    <a:stretch>
+                      <a:fillRect/>
+                    </a:stretch>
+                  </pic:blipFill>
+                  <pic:spPr>
+                    <a:xfrm>
+                      <a:off x="0" y="0"/>
+                      <a:ext cx="3995420" cy="3575685"/>
+                    </a:xfrm>
+                    <a:prstGeom prst="rect">
+                      <a:avLst/>
+                    </a:prstGeom>
+                  </pic:spPr>
+                </pic:pic>
+              </a:graphicData>
+            </a:graphic>
+            <wp14:sizeRelH relativeFrom="margin">
+              <wp14:pctWidth>0</wp14:pctWidth>
+            </wp14:sizeRelH>
+            <wp14:sizeRelV relativeFrom="margin">
+              <wp14:pctHeight>0</wp14:pctHeight>
+            </wp14:sizeRelV>
+          </wp:anchor>
+        </w:drawing>
+      </w:r>
+    </w:p>
+    <w:p>
+      <w:pPr>
+        <w:rPr>
+          <w:b/>
+          <w:szCs w:val="24"/>
+        </w:rPr>
+      </w:pPr>
+    </w:p>
+    <w:p>
+      <w:pPr>
+        <w:rPr>
+          <w:b/>
+          <w:szCs w:val="24"/>
+        </w:rPr>
+      </w:pPr>
+    </w:p>
+    <w:p>
+      <w:pPr>
+        <w:rPr>
+          <w:b/>
+          <w:szCs w:val="24"/>
+        </w:rPr>
+      </w:pPr>
+    </w:p>
+    <w:p>
+      <w:pPr>
+        <w:rPr>
+          <w:b/>
+          <w:szCs w:val="24"/>
+        </w:rPr>
+      </w:pPr>
+    </w:p>
+    <w:p>
+      <w:pPr>
+        <w:rPr>
+          <w:b/>
+          <w:szCs w:val="24"/>
+        </w:rPr>
+      </w:pPr>
+    </w:p>
+    <w:p>
+      <w:pPr>
+        <w:rPr>
+          <w:b/>
+          <w:szCs w:val="24"/>
+        </w:rPr>
+      </w:pPr>
+    </w:p>
+    <w:p>
+      <w:pPr>
+        <w:rPr>
+          <w:b/>
+          <w:szCs w:val="24"/>
+        </w:rPr>
+      </w:pPr>
+    </w:p>
+    <w:p>
+      <w:pPr>
+        <w:rPr>
+          <w:b/>
+          <w:szCs w:val="24"/>
+        </w:rPr>
+      </w:pPr>
+    </w:p>
+    <w:p>
+      <w:pPr>
+        <w:rPr>
+          <w:b/>
+          <w:szCs w:val="24"/>
+        </w:rPr>
+      </w:pPr>
+    </w:p>
+    <w:p>
+      <w:pPr>
+        <w:rPr>
+          <w:b/>
+          <w:szCs w:val="24"/>
+        </w:rPr>
+      </w:pPr>
+    </w:p>
+    <w:p>
+      <w:pPr>
+        <w:rPr>
+          <w:b/>
+          <w:szCs w:val="24"/>
+        </w:rPr>
+      </w:pPr>
+    </w:p>
+    <w:p>
+      <w:pPr>
+        <w:rPr>
           <w:b/>
           <w:szCs w:val="24"/>
         </w:rPr>
@@ -475,19 +1414,43 @@
         </w:rPr>
         <w:t>Screenshots of Running Application:</w:t>
       </w:r>
-    </w:p>
-    <w:p>
-      <w:pPr>
-        <w:rPr>
-          <w:b/>
-          <w:szCs w:val="24"/>
-        </w:rPr>
-      </w:pPr>
-    </w:p>
-    <w:p>
-      <w:pPr>
-        <w:rPr>
-          <w:b/>
+      <w:r>
+        <w:rPr>
+          <w:b/>
+          <w:szCs w:val="24"/>
+        </w:rPr>
+        <w:t xml:space="preserve"> </w:t>
+      </w:r>
+      <w:hyperlink r:id="rId19" w:history="1">
+        <w:r>
+          <w:rPr>
+            <w:rStyle w:val="Hyperlink"/>
+            <w:bCs/>
+            <w:szCs w:val="24"/>
+          </w:rPr>
+          <w:t>https://youtu.be/5o1ZzYYCfdo</w:t>
+        </w:r>
+      </w:hyperlink>
+      <w:r>
+        <w:rPr>
+          <w:b/>
+          <w:szCs w:val="24"/>
+        </w:rPr>
+        <w:t xml:space="preserve"> </w:t>
+      </w:r>
+    </w:p>
+    <w:p>
+      <w:pPr>
+        <w:rPr>
+          <w:b/>
+          <w:szCs w:val="24"/>
+        </w:rPr>
+      </w:pPr>
+    </w:p>
+    <w:p>
+      <w:pPr>
+        <w:rPr>
+          <w:bCs/>
           <w:szCs w:val="24"/>
         </w:rPr>
       </w:pPr>
@@ -498,14 +1461,77 @@
         </w:rPr>
         <w:t>URL to GitHub Repository:</w:t>
       </w:r>
+      <w:r>
+        <w:rPr>
+          <w:b/>
+          <w:szCs w:val="24"/>
+        </w:rPr>
+        <w:t xml:space="preserve"> </w:t>
+      </w:r>
+      <w:hyperlink r:id="rId20" w:history="1">
+        <w:r>
+          <w:rPr>
+            <w:rStyle w:val="Hyperlink"/>
+            <w:bCs/>
+            <w:szCs w:val="24"/>
+          </w:rPr>
+          <w:t>https://github.com/radubuc/front-end-tech/tree/master/week-1</w:t>
+        </w:r>
+      </w:hyperlink>
+      <w:r>
+        <w:rPr>
+          <w:b/>
+          <w:szCs w:val="24"/>
+        </w:rPr>
+        <w:t xml:space="preserve"> </w:t>
+      </w:r>
+      <w:r>
+        <w:rPr>
+          <w:bCs/>
+          <w:szCs w:val="24"/>
+        </w:rPr>
+        <w:t xml:space="preserve">and </w:t>
+      </w:r>
+      <w:hyperlink r:id="rId21" w:history="1">
+        <w:r>
+          <w:rPr>
+            <w:rStyle w:val="Hyperlink"/>
+            <w:bCs/>
+            <w:szCs w:val="24"/>
+          </w:rPr>
+          <w:t>https://github.com/radubuc/front-end-tech/tree/master/week-2</w:t>
+        </w:r>
+      </w:hyperlink>
+      <w:r>
+        <w:rPr>
+          <w:bCs/>
+          <w:szCs w:val="24"/>
+        </w:rPr>
+        <w:t xml:space="preserve"> </w:t>
+      </w:r>
+    </w:p>
+    <w:p>
+      <w:pPr>
+        <w:rPr>
+          <w:bCs/>
+          <w:szCs w:val="24"/>
+        </w:rPr>
+      </w:pPr>
+      <w:r>
+        <w:rPr>
+          <w:bCs/>
+          <w:szCs w:val="24"/>
+        </w:rPr>
+        <w:t>Split between two weeks</w:t>
+      </w:r>
     </w:p>
     <w:sectPr>
-      <w:headerReference w:type="even" r:id="rId7"/>
-      <w:headerReference w:type="default" r:id="rId8"/>
-      <w:footerReference w:type="even" r:id="rId9"/>
-      <w:footerReference w:type="default" r:id="rId10"/>
-      <w:headerReference w:type="first" r:id="rId11"/>
-      <w:footerReference w:type="first" r:id="rId12"/>
+      <w:headerReference w:type="even" r:id="rId22"/>
+      <w:headerReference w:type="default" r:id="rId23"/>
+      <w:footerReference w:type="even" r:id="rId24"/>
+      <w:footerReference w:type="default" r:id="rId25"/>
+      <w:headerReference w:type="first" r:id="rId26"/>
+      <w:footerReference w:type="first" r:id="rId27"/>
       <w:pgSz w:w="12240" w:h="15840"/>
       <w:pgMar w:top="1440" w:right="1440" w:bottom="1440" w:left="1440" w:header="720" w:footer="720" w:gutter="0"/>
       <w:cols w:space="720"/>
@@ -1841,6 +2867,29 @@
       <w:contextualSpacing/>
     </w:pPr>
   </w:style>
+  <w:style w:type="character" w:styleId="Hyperlink">
+    <w:name w:val="Hyperlink"/>
+    <w:basedOn w:val="DefaultParagraphFont"/>
+    <w:uiPriority w:val="99"/>
+    <w:unhideWhenUsed/>
+    <w:rsid w:val="00EE4F61"/>
+    <w:rPr>
+      <w:color w:val="0563C1" w:themeColor="hyperlink"/>
+      <w:u w:val="single"/>
+    </w:rPr>
+  </w:style>
+  <w:style w:type="character" w:styleId="UnresolvedMention">
+    <w:name w:val="Unresolved Mention"/>
+    <w:basedOn w:val="DefaultParagraphFont"/>
+    <w:uiPriority w:val="99"/>
+    <w:semiHidden/>
+    <w:unhideWhenUsed/>
+    <w:rsid w:val="00EE4F61"/>
+    <w:rPr>
+      <w:color w:val="605E5C"/>
+      <w:shd w:val="clear" w:color="auto" w:fill="E1DFDD"/>
+    </w:rPr>
+  </w:style>
 </w:styles>
 </file>
 

</xml_diff>